<commit_message>
final version before return
</commit_message>
<xml_diff>
--- a/Lab1/Database Schema.docx
+++ b/Lab1/Database Schema.docx
@@ -60,8 +60,22 @@
           <w:lang w:val="en-US"/>
         </w:rPr>
         <w:br/>
-        <w:t>department -&gt; Department.name</w:t>
-      </w:r>
+        <w:t xml:space="preserve">department -&gt; </w:t>
+      </w:r>
+      <w:proofErr w:type="spellStart"/>
+      <w:r>
+        <w:rPr>
+          <w:lang w:val="en-US"/>
+        </w:rPr>
+        <w:t>Department.</w:t>
+      </w:r>
+      <w:r>
+        <w:rPr>
+          <w:lang w:val="en-US"/>
+        </w:rPr>
+        <w:t>abbreviation</w:t>
+      </w:r>
+      <w:proofErr w:type="spellEnd"/>
     </w:p>
     <w:p>
       <w:pPr>
@@ -116,9 +130,9 @@
         </w:rPr>
         <w:br/>
       </w:r>
-      <w:r>
-        <w:rPr>
-          <w:u w:val="single"/>
+      <w:bookmarkStart w:id="0" w:name="_GoBack"/>
+      <w:r>
+        <w:rPr>
           <w:lang w:val="en-US"/>
         </w:rPr>
         <w:t>code</w:t>
@@ -127,7 +141,14 @@
         <w:rPr>
           <w:lang w:val="en-US"/>
         </w:rPr>
-        <w:t xml:space="preserve"> -&gt; </w:t>
+        <w:t xml:space="preserve"> </w:t>
+      </w:r>
+      <w:bookmarkEnd w:id="0"/>
+      <w:r>
+        <w:rPr>
+          <w:lang w:val="en-US"/>
+        </w:rPr>
+        <w:t xml:space="preserve">-&gt; </w:t>
       </w:r>
       <w:proofErr w:type="spellStart"/>
       <w:r>
@@ -1315,7 +1336,6 @@
           <w:lang w:val="en-US"/>
         </w:rPr>
       </w:pPr>
-      <w:bookmarkStart w:id="0" w:name="_GoBack"/>
       <w:proofErr w:type="spellStart"/>
       <w:r>
         <w:rPr>
@@ -1387,7 +1407,6 @@
       </w:r>
       <w:proofErr w:type="spellEnd"/>
     </w:p>
-    <w:bookmarkEnd w:id="0"/>
     <w:p>
       <w:pPr>
         <w:rPr>
@@ -3232,7 +3251,7 @@
 </file>
 
 <file path=customXml/itemProps1.xml><?xml version="1.0" encoding="utf-8"?>
-<ds:datastoreItem xmlns:ds="http://schemas.openxmlformats.org/officeDocument/2006/customXml" ds:itemID="{DC3166EA-B9A9-6642-AF20-B036FEC5E661}">
+<ds:datastoreItem xmlns:ds="http://schemas.openxmlformats.org/officeDocument/2006/customXml" ds:itemID="{AE5051D8-DB21-E743-994F-129737CC2760}">
   <ds:schemaRefs>
     <ds:schemaRef ds:uri="http://schemas.openxmlformats.org/officeDocument/2006/bibliography"/>
   </ds:schemaRefs>

</xml_diff>

<commit_message>
fixed spelling in studiesProgramme
</commit_message>
<xml_diff>
--- a/Lab1/Database Schema.docx
+++ b/Lab1/Database Schema.docx
@@ -130,7 +130,6 @@
         </w:rPr>
         <w:br/>
       </w:r>
-      <w:bookmarkStart w:id="0" w:name="_GoBack"/>
       <w:r>
         <w:rPr>
           <w:lang w:val="en-US"/>
@@ -141,14 +140,7 @@
         <w:rPr>
           <w:lang w:val="en-US"/>
         </w:rPr>
-        <w:t xml:space="preserve"> </w:t>
-      </w:r>
-      <w:bookmarkEnd w:id="0"/>
-      <w:r>
-        <w:rPr>
-          <w:lang w:val="en-US"/>
-        </w:rPr>
-        <w:t xml:space="preserve">-&gt; </w:t>
+        <w:t xml:space="preserve"> -&gt; </w:t>
       </w:r>
       <w:proofErr w:type="spellStart"/>
       <w:r>
@@ -648,6 +640,12 @@
         </w:rPr>
         <w:t>studiesProgram</w:t>
       </w:r>
+      <w:r>
+        <w:rPr>
+          <w:lang w:val="en-US"/>
+        </w:rPr>
+        <w:t>me</w:t>
+      </w:r>
       <w:proofErr w:type="spellEnd"/>
       <w:r>
         <w:rPr>
@@ -695,6 +693,8 @@
         </w:rPr>
         <w:t>student -&gt; Student.ID</w:t>
       </w:r>
+      <w:bookmarkStart w:id="0" w:name="_GoBack"/>
+      <w:bookmarkEnd w:id="0"/>
       <w:r>
         <w:rPr>
           <w:lang w:val="en-US"/>
@@ -938,13 +938,7 @@
           <w:lang w:val="en-US"/>
         </w:rPr>
         <w:lastRenderedPageBreak/>
-        <w:t>branch</w:t>
-      </w:r>
-      <w:r>
-        <w:rPr>
-          <w:lang w:val="en-US"/>
-        </w:rPr>
-        <w:t>H</w:t>
+        <w:t>branchH</w:t>
       </w:r>
       <w:r>
         <w:rPr>
@@ -3251,7 +3245,7 @@
 </file>
 
 <file path=customXml/itemProps1.xml><?xml version="1.0" encoding="utf-8"?>
-<ds:datastoreItem xmlns:ds="http://schemas.openxmlformats.org/officeDocument/2006/customXml" ds:itemID="{AE5051D8-DB21-E743-994F-129737CC2760}">
+<ds:datastoreItem xmlns:ds="http://schemas.openxmlformats.org/officeDocument/2006/customXml" ds:itemID="{123A6B7A-E649-4243-B90A-349DB25C91B4}">
   <ds:schemaRefs>
     <ds:schemaRef ds:uri="http://schemas.openxmlformats.org/officeDocument/2006/bibliography"/>
   </ds:schemaRefs>

</xml_diff>